<commit_message>
Update Arrays - Material Summary.docx
</commit_message>
<xml_diff>
--- a/13-Arrays/Theory/Arrays - Material Summary.docx
+++ b/13-Arrays/Theory/Arrays - Material Summary.docx
@@ -699,15 +699,7 @@
           <w:b/>
           <w:bCs/>
         </w:rPr>
-        <w:t>double</w:t>
-      </w:r>
-      <w:r>
-        <w:rPr>
-          <w:rFonts w:ascii="Consolas" w:hAnsi="Consolas" w:cs="Consolas"/>
-          <w:b/>
-          <w:bCs/>
-        </w:rPr>
-        <w:t>[</w:t>
+        <w:t>double[</w:t>
       </w:r>
       <w:proofErr w:type="gramEnd"/>
       <w:r>
@@ -762,15 +754,7 @@
           <w:b/>
           <w:bCs/>
         </w:rPr>
-        <w:t xml:space="preserve"> </w:t>
-      </w:r>
-      <w:r>
-        <w:rPr>
-          <w:rFonts w:ascii="Consolas" w:hAnsi="Consolas" w:cs="Consolas"/>
-          <w:b/>
-          <w:bCs/>
-        </w:rPr>
-        <w:t xml:space="preserve"> </w:t>
+        <w:t xml:space="preserve">  </w:t>
       </w:r>
       <w:proofErr w:type="gramStart"/>
       <w:r>
@@ -807,15 +791,7 @@
           <w:b/>
           <w:bCs/>
         </w:rPr>
-        <w:t xml:space="preserve">        </w:t>
-      </w:r>
-      <w:r>
-        <w:rPr>
-          <w:rFonts w:ascii="Consolas" w:hAnsi="Consolas" w:cs="Consolas"/>
-          <w:b/>
-          <w:bCs/>
-        </w:rPr>
-        <w:t xml:space="preserve">      </w:t>
+        <w:t xml:space="preserve">              </w:t>
       </w:r>
       <w:proofErr w:type="gramStart"/>
       <w:r>
@@ -842,15 +818,7 @@
           <w:b/>
           <w:bCs/>
         </w:rPr>
-        <w:t>double</w:t>
-      </w:r>
-      <w:r>
-        <w:rPr>
-          <w:rFonts w:ascii="Consolas" w:hAnsi="Consolas" w:cs="Consolas"/>
-          <w:b/>
-          <w:bCs/>
-        </w:rPr>
-        <w:t>.Parse</w:t>
+        <w:t>double.Parse</w:t>
       </w:r>
       <w:proofErr w:type="spellEnd"/>
       <w:r>
@@ -878,15 +846,7 @@
           <w:b/>
           <w:bCs/>
         </w:rPr>
-        <w:t xml:space="preserve">        </w:t>
-      </w:r>
-      <w:r>
-        <w:rPr>
-          <w:rFonts w:ascii="Consolas" w:hAnsi="Consolas" w:cs="Consolas"/>
-          <w:b/>
-          <w:bCs/>
-        </w:rPr>
-        <w:t xml:space="preserve">      </w:t>
+        <w:t xml:space="preserve">              </w:t>
       </w:r>
       <w:proofErr w:type="gramStart"/>
       <w:r>
@@ -934,14 +894,7 @@
           <w:rFonts w:cs="Consolas"/>
           <w:lang w:val="bg-BG"/>
         </w:rPr>
-        <w:t>Текстов</w:t>
-      </w:r>
-      <w:r>
-        <w:rPr>
-          <w:rFonts w:cs="Consolas"/>
-          <w:lang w:val="bg-BG"/>
-        </w:rPr>
-        <w:t xml:space="preserve"> масив</w:t>
+        <w:t>Текстов масив</w:t>
       </w:r>
       <w:r>
         <w:rPr>
@@ -967,15 +920,7 @@
           <w:b/>
           <w:bCs/>
         </w:rPr>
-        <w:t>string</w:t>
-      </w:r>
-      <w:r>
-        <w:rPr>
-          <w:rFonts w:ascii="Consolas" w:hAnsi="Consolas" w:cs="Consolas"/>
-          <w:b/>
-          <w:bCs/>
-        </w:rPr>
-        <w:t>[</w:t>
+        <w:t>string[</w:t>
       </w:r>
       <w:proofErr w:type="gramEnd"/>
       <w:r>
@@ -1011,31 +956,7 @@
           <w:b/>
           <w:bCs/>
         </w:rPr>
-        <w:t>()</w:t>
-      </w:r>
-      <w:r>
-        <w:rPr>
-          <w:rFonts w:ascii="Consolas" w:hAnsi="Consolas" w:cs="Consolas"/>
-          <w:b/>
-          <w:bCs/>
-        </w:rPr>
-        <w:t>.</w:t>
-      </w:r>
-      <w:r>
-        <w:rPr>
-          <w:rFonts w:ascii="Consolas" w:hAnsi="Consolas" w:cs="Consolas"/>
-          <w:b/>
-          <w:bCs/>
-        </w:rPr>
-        <w:t>Split(" ")</w:t>
-      </w:r>
-      <w:r>
-        <w:rPr>
-          <w:rFonts w:ascii="Consolas" w:hAnsi="Consolas" w:cs="Consolas"/>
-          <w:b/>
-          <w:bCs/>
-        </w:rPr>
-        <w:t>;</w:t>
+        <w:t>().Split(" ");</w:t>
       </w:r>
     </w:p>
     <w:p>
@@ -1055,14 +976,7 @@
           <w:rFonts w:cs="Consolas"/>
           <w:lang w:val="bg-BG"/>
         </w:rPr>
-        <w:t>Символен</w:t>
-      </w:r>
-      <w:r>
-        <w:rPr>
-          <w:rFonts w:cs="Consolas"/>
-          <w:lang w:val="bg-BG"/>
-        </w:rPr>
-        <w:t xml:space="preserve"> масив</w:t>
+        <w:t>Символен масив</w:t>
       </w:r>
       <w:r>
         <w:rPr>
@@ -1096,15 +1010,7 @@
           <w:b/>
           <w:bCs/>
         </w:rPr>
-        <w:t>char</w:t>
-      </w:r>
-      <w:r>
-        <w:rPr>
-          <w:rFonts w:ascii="Consolas" w:hAnsi="Consolas" w:cs="Consolas"/>
-          <w:b/>
-          <w:bCs/>
-        </w:rPr>
-        <w:t>[</w:t>
+        <w:t>char[</w:t>
       </w:r>
       <w:proofErr w:type="gramEnd"/>
       <w:r>
@@ -1223,15 +1129,7 @@
           <w:b/>
           <w:bCs/>
         </w:rPr>
-        <w:t>char</w:t>
-      </w:r>
-      <w:r>
-        <w:rPr>
-          <w:rFonts w:ascii="Consolas" w:hAnsi="Consolas" w:cs="Consolas"/>
-          <w:b/>
-          <w:bCs/>
-        </w:rPr>
-        <w:t>.Parse</w:t>
+        <w:t>char.Parse</w:t>
       </w:r>
       <w:proofErr w:type="spellEnd"/>
       <w:r>
@@ -1288,6 +1186,496 @@
           <w:bCs/>
         </w:rPr>
         <w:t>();</w:t>
+      </w:r>
+    </w:p>
+    <w:p>
+      <w:pPr>
+        <w:pStyle w:val="ListParagraph"/>
+        <w:numPr>
+          <w:ilvl w:val="1"/>
+          <w:numId w:val="5"/>
+        </w:numPr>
+        <w:rPr>
+          <w:rFonts w:cs="Consolas"/>
+          <w:b/>
+          <w:bCs/>
+        </w:rPr>
+      </w:pPr>
+      <w:r>
+        <w:rPr>
+          <w:rFonts w:cs="Consolas"/>
+          <w:b/>
+          <w:bCs/>
+          <w:lang w:val="bg-BG"/>
+        </w:rPr>
+        <w:t>Обхождане не масив:</w:t>
+      </w:r>
+    </w:p>
+    <w:p>
+      <w:pPr>
+        <w:pStyle w:val="ListParagraph"/>
+        <w:numPr>
+          <w:ilvl w:val="2"/>
+          <w:numId w:val="5"/>
+        </w:numPr>
+        <w:rPr>
+          <w:rFonts w:cs="Consolas"/>
+        </w:rPr>
+      </w:pPr>
+      <w:r>
+        <w:rPr>
+          <w:rFonts w:cs="Consolas"/>
+          <w:b/>
+          <w:bCs/>
+          <w:lang w:val="bg-BG"/>
+        </w:rPr>
+        <w:t xml:space="preserve">С </w:t>
+      </w:r>
+      <w:r>
+        <w:rPr>
+          <w:rFonts w:cs="Consolas"/>
+          <w:b/>
+          <w:bCs/>
+        </w:rPr>
+        <w:t xml:space="preserve">for </w:t>
+      </w:r>
+      <w:r>
+        <w:rPr>
+          <w:rFonts w:cs="Consolas"/>
+          <w:b/>
+          <w:bCs/>
+          <w:lang w:val="bg-BG"/>
+        </w:rPr>
+        <w:t>цикъл</w:t>
+      </w:r>
+      <w:r>
+        <w:rPr>
+          <w:rFonts w:cs="Consolas"/>
+          <w:b/>
+          <w:bCs/>
+        </w:rPr>
+        <w:t xml:space="preserve"> (</w:t>
+      </w:r>
+      <w:r>
+        <w:rPr>
+          <w:rFonts w:cs="Consolas"/>
+          <w:b/>
+          <w:bCs/>
+          <w:lang w:val="bg-BG"/>
+        </w:rPr>
+        <w:t>обхождаме всички позиции от първата до последната)</w:t>
+      </w:r>
+      <w:r>
+        <w:rPr>
+          <w:rFonts w:cs="Consolas"/>
+          <w:b/>
+          <w:bCs/>
+          <w:lang w:val="bg-BG"/>
+        </w:rPr>
+        <w:t xml:space="preserve">: </w:t>
+      </w:r>
+      <w:r>
+        <w:rPr>
+          <w:rFonts w:cs="Consolas"/>
+          <w:lang w:val="bg-BG"/>
+        </w:rPr>
+        <w:t>когато работим с елементите и техните позици</w:t>
+      </w:r>
+      <w:r>
+        <w:rPr>
+          <w:rFonts w:cs="Consolas"/>
+          <w:lang w:val="bg-BG"/>
+        </w:rPr>
+        <w:t>и</w:t>
+      </w:r>
+    </w:p>
+    <w:p>
+      <w:pPr>
+        <w:pStyle w:val="ListParagraph"/>
+        <w:ind w:left="2160"/>
+        <w:rPr>
+          <w:rFonts w:ascii="Consolas" w:hAnsi="Consolas" w:cs="Consolas"/>
+          <w:b/>
+          <w:bCs/>
+        </w:rPr>
+      </w:pPr>
+      <w:r>
+        <w:rPr>
+          <w:rFonts w:ascii="Consolas" w:hAnsi="Consolas" w:cs="Consolas"/>
+          <w:b/>
+          <w:bCs/>
+        </w:rPr>
+        <w:t xml:space="preserve">for (int pos = 0; pos &lt;= </w:t>
+      </w:r>
+      <w:proofErr w:type="spellStart"/>
+      <w:proofErr w:type="gramStart"/>
+      <w:r>
+        <w:rPr>
+          <w:rFonts w:ascii="Consolas" w:hAnsi="Consolas" w:cs="Consolas"/>
+          <w:b/>
+          <w:bCs/>
+        </w:rPr>
+        <w:t>array</w:t>
+      </w:r>
+      <w:r>
+        <w:rPr>
+          <w:rFonts w:ascii="Consolas" w:hAnsi="Consolas" w:cs="Consolas"/>
+          <w:b/>
+          <w:bCs/>
+        </w:rPr>
+        <w:t>.Length</w:t>
+      </w:r>
+      <w:proofErr w:type="spellEnd"/>
+      <w:proofErr w:type="gramEnd"/>
+      <w:r>
+        <w:rPr>
+          <w:rFonts w:ascii="Consolas" w:hAnsi="Consolas" w:cs="Consolas"/>
+          <w:b/>
+          <w:bCs/>
+        </w:rPr>
+        <w:t xml:space="preserve"> - 1; pos++)</w:t>
+      </w:r>
+    </w:p>
+    <w:p>
+      <w:pPr>
+        <w:pStyle w:val="ListParagraph"/>
+        <w:ind w:left="2160"/>
+        <w:rPr>
+          <w:rFonts w:ascii="Consolas" w:hAnsi="Consolas" w:cs="Consolas"/>
+          <w:b/>
+          <w:bCs/>
+        </w:rPr>
+      </w:pPr>
+      <w:r>
+        <w:rPr>
+          <w:rFonts w:ascii="Consolas" w:hAnsi="Consolas" w:cs="Consolas"/>
+          <w:b/>
+          <w:bCs/>
+        </w:rPr>
+        <w:t>{</w:t>
+      </w:r>
+    </w:p>
+    <w:p>
+      <w:pPr>
+        <w:pStyle w:val="ListParagraph"/>
+        <w:ind w:left="2160"/>
+        <w:rPr>
+          <w:rFonts w:ascii="Consolas" w:hAnsi="Consolas" w:cs="Consolas"/>
+          <w:b/>
+          <w:bCs/>
+        </w:rPr>
+      </w:pPr>
+      <w:r>
+        <w:rPr>
+          <w:rFonts w:ascii="Consolas" w:hAnsi="Consolas" w:cs="Consolas"/>
+          <w:b/>
+          <w:bCs/>
+        </w:rPr>
+        <w:t xml:space="preserve">    </w:t>
+      </w:r>
+      <w:proofErr w:type="spellStart"/>
+      <w:r>
+        <w:rPr>
+          <w:rFonts w:ascii="Consolas" w:hAnsi="Consolas" w:cs="Consolas"/>
+          <w:b/>
+          <w:bCs/>
+        </w:rPr>
+        <w:t>Console.WriteLine</w:t>
+      </w:r>
+      <w:proofErr w:type="spellEnd"/>
+      <w:r>
+        <w:rPr>
+          <w:rFonts w:ascii="Consolas" w:hAnsi="Consolas" w:cs="Consolas"/>
+          <w:b/>
+          <w:bCs/>
+        </w:rPr>
+        <w:t>(</w:t>
+      </w:r>
+      <w:r>
+        <w:rPr>
+          <w:rFonts w:ascii="Consolas" w:hAnsi="Consolas" w:cs="Consolas"/>
+          <w:b/>
+          <w:bCs/>
+        </w:rPr>
+        <w:t>array</w:t>
+      </w:r>
+      <w:r>
+        <w:rPr>
+          <w:rFonts w:ascii="Consolas" w:hAnsi="Consolas" w:cs="Consolas"/>
+          <w:b/>
+          <w:bCs/>
+        </w:rPr>
+        <w:t>[pos]</w:t>
+      </w:r>
+      <w:proofErr w:type="gramStart"/>
+      <w:r>
+        <w:rPr>
+          <w:rFonts w:ascii="Consolas" w:hAnsi="Consolas" w:cs="Consolas"/>
+          <w:b/>
+          <w:bCs/>
+        </w:rPr>
+        <w:t>);</w:t>
+      </w:r>
+      <w:proofErr w:type="gramEnd"/>
+    </w:p>
+    <w:p>
+      <w:pPr>
+        <w:pStyle w:val="ListParagraph"/>
+        <w:ind w:left="2160"/>
+        <w:rPr>
+          <w:rFonts w:ascii="Consolas" w:hAnsi="Consolas" w:cs="Consolas"/>
+          <w:b/>
+          <w:bCs/>
+        </w:rPr>
+      </w:pPr>
+      <w:r>
+        <w:rPr>
+          <w:rFonts w:ascii="Consolas" w:hAnsi="Consolas" w:cs="Consolas"/>
+          <w:b/>
+          <w:bCs/>
+        </w:rPr>
+        <w:t>}</w:t>
+      </w:r>
+    </w:p>
+    <w:p>
+      <w:pPr>
+        <w:pStyle w:val="ListParagraph"/>
+        <w:numPr>
+          <w:ilvl w:val="2"/>
+          <w:numId w:val="5"/>
+        </w:numPr>
+        <w:rPr>
+          <w:rFonts w:cs="Consolas"/>
+        </w:rPr>
+      </w:pPr>
+      <w:r>
+        <w:rPr>
+          <w:rFonts w:cs="Consolas"/>
+          <w:b/>
+          <w:bCs/>
+          <w:lang w:val="bg-BG"/>
+        </w:rPr>
+        <w:t xml:space="preserve">С </w:t>
+      </w:r>
+      <w:r>
+        <w:rPr>
+          <w:rFonts w:cs="Consolas"/>
+          <w:b/>
+          <w:bCs/>
+        </w:rPr>
+        <w:t>for</w:t>
+      </w:r>
+      <w:r>
+        <w:rPr>
+          <w:rFonts w:cs="Consolas"/>
+          <w:b/>
+          <w:bCs/>
+        </w:rPr>
+        <w:t>each</w:t>
+      </w:r>
+      <w:r>
+        <w:rPr>
+          <w:rFonts w:cs="Consolas"/>
+          <w:b/>
+          <w:bCs/>
+        </w:rPr>
+        <w:t xml:space="preserve"> </w:t>
+      </w:r>
+      <w:r>
+        <w:rPr>
+          <w:rFonts w:cs="Consolas"/>
+          <w:b/>
+          <w:bCs/>
+          <w:lang w:val="bg-BG"/>
+        </w:rPr>
+        <w:t>цикъл</w:t>
+      </w:r>
+      <w:r>
+        <w:rPr>
+          <w:rFonts w:cs="Consolas"/>
+          <w:b/>
+          <w:bCs/>
+          <w:lang w:val="bg-BG"/>
+        </w:rPr>
+        <w:t xml:space="preserve"> (</w:t>
+      </w:r>
+      <w:proofErr w:type="spellStart"/>
+      <w:r>
+        <w:rPr>
+          <w:rFonts w:cs="Consolas"/>
+          <w:b/>
+          <w:bCs/>
+          <w:lang w:val="bg-BG"/>
+        </w:rPr>
+        <w:t>онхождаме</w:t>
+      </w:r>
+      <w:proofErr w:type="spellEnd"/>
+      <w:r>
+        <w:rPr>
+          <w:rFonts w:cs="Consolas"/>
+          <w:b/>
+          <w:bCs/>
+          <w:lang w:val="bg-BG"/>
+        </w:rPr>
+        <w:t xml:space="preserve"> всички елементи от първия до последния)</w:t>
+      </w:r>
+      <w:r>
+        <w:rPr>
+          <w:rFonts w:cs="Consolas"/>
+          <w:b/>
+          <w:bCs/>
+          <w:lang w:val="bg-BG"/>
+        </w:rPr>
+        <w:t xml:space="preserve">: </w:t>
+      </w:r>
+      <w:r>
+        <w:rPr>
+          <w:rFonts w:cs="Consolas"/>
+          <w:lang w:val="bg-BG"/>
+        </w:rPr>
+        <w:t>когато работим с</w:t>
+      </w:r>
+      <w:r>
+        <w:rPr>
+          <w:rFonts w:cs="Consolas"/>
+          <w:lang w:val="bg-BG"/>
+        </w:rPr>
+        <w:t>амо с</w:t>
+      </w:r>
+      <w:r>
+        <w:rPr>
+          <w:rFonts w:cs="Consolas"/>
+          <w:lang w:val="bg-BG"/>
+        </w:rPr>
+        <w:t xml:space="preserve"> елементите</w:t>
+      </w:r>
+      <w:r>
+        <w:rPr>
+          <w:rFonts w:cs="Consolas"/>
+          <w:lang w:val="bg-BG"/>
+        </w:rPr>
+        <w:t>, без значение от техните позиции</w:t>
+      </w:r>
+    </w:p>
+    <w:p>
+      <w:pPr>
+        <w:pStyle w:val="ListParagraph"/>
+        <w:ind w:left="2160"/>
+        <w:rPr>
+          <w:rFonts w:ascii="Consolas" w:hAnsi="Consolas" w:cs="Consolas"/>
+          <w:b/>
+          <w:bCs/>
+        </w:rPr>
+      </w:pPr>
+      <w:r>
+        <w:rPr>
+          <w:rFonts w:ascii="Consolas" w:hAnsi="Consolas" w:cs="Consolas"/>
+          <w:b/>
+          <w:bCs/>
+        </w:rPr>
+        <w:t xml:space="preserve">foreach (int number in </w:t>
+      </w:r>
+      <w:r>
+        <w:rPr>
+          <w:rFonts w:ascii="Consolas" w:hAnsi="Consolas" w:cs="Consolas"/>
+          <w:b/>
+          <w:bCs/>
+        </w:rPr>
+        <w:t>array</w:t>
+      </w:r>
+      <w:r>
+        <w:rPr>
+          <w:rFonts w:ascii="Consolas" w:hAnsi="Consolas" w:cs="Consolas"/>
+          <w:b/>
+          <w:bCs/>
+        </w:rPr>
+        <w:t>)</w:t>
+      </w:r>
+    </w:p>
+    <w:p>
+      <w:pPr>
+        <w:pStyle w:val="ListParagraph"/>
+        <w:ind w:left="2160"/>
+        <w:rPr>
+          <w:rFonts w:ascii="Consolas" w:hAnsi="Consolas" w:cs="Consolas"/>
+          <w:b/>
+          <w:bCs/>
+          <w:lang w:val="bg-BG"/>
+        </w:rPr>
+      </w:pPr>
+      <w:r>
+        <w:rPr>
+          <w:rFonts w:ascii="Consolas" w:hAnsi="Consolas" w:cs="Consolas"/>
+          <w:b/>
+          <w:bCs/>
+        </w:rPr>
+        <w:t>{</w:t>
+      </w:r>
+    </w:p>
+    <w:p>
+      <w:pPr>
+        <w:pStyle w:val="ListParagraph"/>
+        <w:ind w:left="2160"/>
+        <w:rPr>
+          <w:rFonts w:ascii="Consolas" w:hAnsi="Consolas" w:cs="Consolas"/>
+          <w:b/>
+          <w:bCs/>
+        </w:rPr>
+      </w:pPr>
+      <w:r>
+        <w:rPr>
+          <w:rFonts w:ascii="Consolas" w:hAnsi="Consolas" w:cs="Consolas"/>
+          <w:b/>
+          <w:bCs/>
+        </w:rPr>
+        <w:t xml:space="preserve">    </w:t>
+      </w:r>
+      <w:proofErr w:type="spellStart"/>
+      <w:r>
+        <w:rPr>
+          <w:rFonts w:ascii="Consolas" w:hAnsi="Consolas" w:cs="Consolas"/>
+          <w:b/>
+          <w:bCs/>
+        </w:rPr>
+        <w:t>Console.WriteLine</w:t>
+      </w:r>
+      <w:proofErr w:type="spellEnd"/>
+      <w:r>
+        <w:rPr>
+          <w:rFonts w:ascii="Consolas" w:hAnsi="Consolas" w:cs="Consolas"/>
+          <w:b/>
+          <w:bCs/>
+        </w:rPr>
+        <w:t>(number</w:t>
+      </w:r>
+      <w:proofErr w:type="gramStart"/>
+      <w:r>
+        <w:rPr>
+          <w:rFonts w:ascii="Consolas" w:hAnsi="Consolas" w:cs="Consolas"/>
+          <w:b/>
+          <w:bCs/>
+        </w:rPr>
+        <w:t>);</w:t>
+      </w:r>
+      <w:proofErr w:type="gramEnd"/>
+    </w:p>
+    <w:p>
+      <w:pPr>
+        <w:pStyle w:val="ListParagraph"/>
+        <w:ind w:left="2160"/>
+        <w:rPr>
+          <w:rFonts w:ascii="Consolas" w:hAnsi="Consolas" w:cs="Consolas"/>
+          <w:b/>
+          <w:bCs/>
+        </w:rPr>
+      </w:pPr>
+      <w:r>
+        <w:rPr>
+          <w:rFonts w:ascii="Consolas" w:hAnsi="Consolas" w:cs="Consolas"/>
+          <w:b/>
+          <w:bCs/>
+        </w:rPr>
+        <w:t>}</w:t>
       </w:r>
     </w:p>
     <w:p>
@@ -1310,6 +1698,7 @@
           <w:bCs/>
           <w:lang w:val="bg-BG"/>
         </w:rPr>
+        <w:lastRenderedPageBreak/>
         <w:t xml:space="preserve">Дължина на масив: </w:t>
       </w:r>
       <w:r>
@@ -1349,7 +1738,243 @@
     <w:p>
       <w:pPr>
         <w:pStyle w:val="ListParagraph"/>
-        <w:ind w:left="2160"/>
+        <w:numPr>
+          <w:ilvl w:val="0"/>
+          <w:numId w:val="5"/>
+        </w:numPr>
+        <w:rPr>
+          <w:rFonts w:ascii="Consolas" w:hAnsi="Consolas" w:cs="Consolas"/>
+          <w:b/>
+          <w:bCs/>
+        </w:rPr>
+      </w:pPr>
+      <w:r>
+        <w:rPr>
+          <w:rFonts w:cs="Consolas"/>
+          <w:b/>
+          <w:bCs/>
+          <w:lang w:val="bg-BG"/>
+        </w:rPr>
+        <w:t xml:space="preserve">Достъп на елемент от масив: </w:t>
+      </w:r>
+    </w:p>
+    <w:p>
+      <w:pPr>
+        <w:pStyle w:val="ListParagraph"/>
+        <w:rPr>
+          <w:rFonts w:ascii="Consolas" w:hAnsi="Consolas" w:cs="Consolas"/>
+          <w:b/>
+          <w:bCs/>
+        </w:rPr>
+      </w:pPr>
+      <w:r>
+        <w:rPr>
+          <w:rFonts w:cs="Consolas"/>
+          <w:b/>
+          <w:bCs/>
+          <w:lang w:val="bg-BG"/>
+        </w:rPr>
+        <w:t xml:space="preserve">        </w:t>
+      </w:r>
+      <w:r>
+        <w:rPr>
+          <w:rFonts w:ascii="Consolas" w:hAnsi="Consolas" w:cs="Consolas"/>
+          <w:b/>
+          <w:bCs/>
+        </w:rPr>
+        <w:t>array[{position}]</w:t>
+      </w:r>
+    </w:p>
+    <w:p>
+      <w:pPr>
+        <w:pStyle w:val="ListParagraph"/>
+        <w:numPr>
+          <w:ilvl w:val="1"/>
+          <w:numId w:val="5"/>
+        </w:numPr>
+        <w:rPr>
+          <w:rFonts w:cs="Consolas"/>
+          <w:b/>
+          <w:bCs/>
+        </w:rPr>
+      </w:pPr>
+      <w:r>
+        <w:rPr>
+          <w:rFonts w:cs="Consolas"/>
+          <w:lang w:val="bg-BG"/>
+        </w:rPr>
+        <w:t>Първият елемент винаги се намира на</w:t>
+      </w:r>
+      <w:r>
+        <w:rPr>
+          <w:rFonts w:cs="Consolas"/>
+          <w:b/>
+          <w:bCs/>
+          <w:lang w:val="bg-BG"/>
+        </w:rPr>
+        <w:t xml:space="preserve"> позиция = 0</w:t>
+      </w:r>
+    </w:p>
+    <w:p>
+      <w:pPr>
+        <w:pStyle w:val="ListParagraph"/>
+        <w:numPr>
+          <w:ilvl w:val="1"/>
+          <w:numId w:val="5"/>
+        </w:numPr>
+        <w:rPr>
+          <w:rFonts w:cs="Consolas"/>
+          <w:b/>
+          <w:bCs/>
+        </w:rPr>
+      </w:pPr>
+      <w:r>
+        <w:rPr>
+          <w:rFonts w:cs="Consolas"/>
+          <w:lang w:val="bg-BG"/>
+        </w:rPr>
+        <w:t>Последния елемент винаги се намира на</w:t>
+      </w:r>
+      <w:r>
+        <w:rPr>
+          <w:rFonts w:cs="Consolas"/>
+          <w:b/>
+          <w:bCs/>
+          <w:lang w:val="bg-BG"/>
+        </w:rPr>
+        <w:t xml:space="preserve"> позиция = дължина на масива – 1</w:t>
+      </w:r>
+    </w:p>
+    <w:p>
+      <w:pPr>
+        <w:pStyle w:val="ListParagraph"/>
+        <w:numPr>
+          <w:ilvl w:val="0"/>
+          <w:numId w:val="5"/>
+        </w:numPr>
+        <w:rPr>
+          <w:rFonts w:ascii="Consolas" w:hAnsi="Consolas" w:cs="Consolas"/>
+          <w:b/>
+          <w:bCs/>
+        </w:rPr>
+      </w:pPr>
+      <w:r>
+        <w:rPr>
+          <w:rFonts w:cs="Consolas"/>
+          <w:b/>
+          <w:bCs/>
+          <w:lang w:val="bg-BG"/>
+        </w:rPr>
+        <w:t xml:space="preserve">Задаване на </w:t>
+      </w:r>
+      <w:r>
+        <w:rPr>
+          <w:rFonts w:cs="Consolas"/>
+          <w:b/>
+          <w:bCs/>
+          <w:lang w:val="bg-BG"/>
+        </w:rPr>
+        <w:t xml:space="preserve"> </w:t>
+      </w:r>
+      <w:r>
+        <w:rPr>
+          <w:rFonts w:cs="Consolas"/>
+          <w:b/>
+          <w:bCs/>
+          <w:lang w:val="bg-BG"/>
+        </w:rPr>
+        <w:t>стойност на елемент от масив</w:t>
+      </w:r>
+      <w:r>
+        <w:rPr>
+          <w:rFonts w:cs="Consolas"/>
+          <w:b/>
+          <w:bCs/>
+          <w:lang w:val="bg-BG"/>
+        </w:rPr>
+        <w:t>:</w:t>
+      </w:r>
+      <w:r>
+        <w:rPr>
+          <w:rFonts w:cs="Consolas"/>
+          <w:b/>
+          <w:bCs/>
+          <w:lang w:val="bg-BG"/>
+        </w:rPr>
+        <w:t xml:space="preserve"> </w:t>
+      </w:r>
+    </w:p>
+    <w:p>
+      <w:pPr>
+        <w:pStyle w:val="ListParagraph"/>
+        <w:rPr>
+          <w:rFonts w:ascii="Consolas" w:hAnsi="Consolas" w:cs="Consolas"/>
+          <w:b/>
+          <w:bCs/>
+        </w:rPr>
+      </w:pPr>
+      <w:r>
+        <w:rPr>
+          <w:rFonts w:ascii="Consolas" w:hAnsi="Consolas" w:cs="Consolas"/>
+          <w:b/>
+          <w:bCs/>
+          <w:lang w:val="bg-BG"/>
+        </w:rPr>
+        <w:t xml:space="preserve">  </w:t>
+      </w:r>
+      <w:r>
+        <w:rPr>
+          <w:rFonts w:ascii="Consolas" w:hAnsi="Consolas" w:cs="Consolas"/>
+          <w:b/>
+          <w:bCs/>
+        </w:rPr>
+        <w:t>array[{position}]</w:t>
+      </w:r>
+      <w:r>
+        <w:rPr>
+          <w:rFonts w:ascii="Consolas" w:hAnsi="Consolas" w:cs="Consolas"/>
+          <w:b/>
+          <w:bCs/>
+          <w:lang w:val="bg-BG"/>
+        </w:rPr>
+        <w:t xml:space="preserve"> = </w:t>
+      </w:r>
+      <w:r>
+        <w:rPr>
+          <w:rFonts w:ascii="Consolas" w:hAnsi="Consolas" w:cs="Consolas"/>
+          <w:b/>
+          <w:bCs/>
+        </w:rPr>
+        <w:t>{</w:t>
+      </w:r>
+      <w:r>
+        <w:rPr>
+          <w:rFonts w:ascii="Consolas" w:hAnsi="Consolas" w:cs="Consolas"/>
+          <w:b/>
+          <w:bCs/>
+          <w:lang w:val="bg-BG"/>
+        </w:rPr>
+        <w:t>стойност</w:t>
+      </w:r>
+      <w:r>
+        <w:rPr>
+          <w:rFonts w:ascii="Consolas" w:hAnsi="Consolas" w:cs="Consolas"/>
+          <w:b/>
+          <w:bCs/>
+        </w:rPr>
+        <w:t>}</w:t>
+      </w:r>
+    </w:p>
+    <w:p>
+      <w:pPr>
+        <w:pStyle w:val="ListParagraph"/>
+        <w:rPr>
+          <w:rFonts w:cs="Consolas"/>
+          <w:b/>
+          <w:bCs/>
+        </w:rPr>
+      </w:pPr>
+      <w:r>
         <w:rPr>
           <w:rFonts w:ascii="Consolas" w:hAnsi="Consolas" w:cs="Consolas"/>
           <w:b/>
@@ -1357,30 +1982,7 @@
           <w:sz w:val="22"/>
           <w:szCs w:val="22"/>
         </w:rPr>
-      </w:pPr>
-    </w:p>
-    <w:p>
-      <w:pPr>
-        <w:pStyle w:val="ListParagraph"/>
-        <w:ind w:left="2160"/>
-        <w:rPr>
-          <w:rFonts w:cs="Consolas"/>
-          <w:b/>
-          <w:bCs/>
-          <w:sz w:val="22"/>
-          <w:szCs w:val="22"/>
-          <w:lang w:val="bg-BG"/>
-        </w:rPr>
-      </w:pPr>
-      <w:r>
-        <w:rPr>
-          <w:rFonts w:ascii="Consolas" w:hAnsi="Consolas" w:cs="Consolas"/>
-          <w:b/>
-          <w:bCs/>
-          <w:sz w:val="22"/>
-          <w:szCs w:val="22"/>
-        </w:rPr>
-        <w:t xml:space="preserve">            </w:t>
+        <w:t xml:space="preserve">  </w:t>
       </w:r>
     </w:p>
     <w:p>
@@ -1422,7 +2024,7 @@
   <w:abstractNum w:abstractNumId="0" w15:restartNumberingAfterBreak="0">
     <w:nsid w:val="17F65CE6"/>
     <w:multiLevelType w:val="hybridMultilevel"/>
-    <w:tmpl w:val="83CCAF1A"/>
+    <w:tmpl w:val="9F3C4962"/>
     <w:lvl w:ilvl="0" w:tplc="04090001">
       <w:start w:val="1"/>
       <w:numFmt w:val="bullet"/>

</xml_diff>